<commit_message>
Added additional panels, and unit tests
</commit_message>
<xml_diff>
--- a/FYP Outline.docx
+++ b/FYP Outline.docx
@@ -507,6 +507,7 @@
         </w:rPr>
         <w:t xml:space="preserve"> files behind the scenes, allowing them to be </w:t>
       </w:r>
+      <w:proofErr w:type="gramStart"/>
       <w:r>
         <w:rPr>
           <w:sz w:val="24"/>
@@ -514,6 +515,7 @@
         </w:rPr>
         <w:t>auto-generated</w:t>
       </w:r>
+      <w:proofErr w:type="gramEnd"/>
       <w:r>
         <w:rPr>
           <w:sz w:val="24"/>
@@ -533,7 +535,23 @@
           <w:sz w:val="24"/>
           <w:szCs w:val="24"/>
         </w:rPr>
-        <w:t>Once I have more concrete info on this section I’ll relay it to you.</w:t>
+        <w:t xml:space="preserve">Once I have more concrete info on this </w:t>
+      </w:r>
+      <w:proofErr w:type="gramStart"/>
+      <w:r>
+        <w:rPr>
+          <w:sz w:val="24"/>
+          <w:szCs w:val="24"/>
+        </w:rPr>
+        <w:t>section</w:t>
+      </w:r>
+      <w:proofErr w:type="gramEnd"/>
+      <w:r>
+        <w:rPr>
+          <w:sz w:val="24"/>
+          <w:szCs w:val="24"/>
+        </w:rPr>
+        <w:t xml:space="preserve"> I’ll relay it to you.</w:t>
       </w:r>
     </w:p>
     <w:p>
@@ -600,31 +618,6 @@
         </w:rPr>
         <w:t xml:space="preserve"> and Specflow and the language will also be C#. </w:t>
       </w:r>
-    </w:p>
-    <w:p>
-      <w:pPr>
-        <w:rPr>
-          <w:sz w:val="24"/>
-          <w:szCs w:val="24"/>
-        </w:rPr>
-      </w:pPr>
-    </w:p>
-    <w:p>
-      <w:pPr>
-        <w:pStyle w:val="ListParagraph"/>
-        <w:rPr>
-          <w:sz w:val="24"/>
-          <w:szCs w:val="24"/>
-        </w:rPr>
-      </w:pPr>
-    </w:p>
-    <w:p>
-      <w:pPr>
-        <w:rPr>
-          <w:sz w:val="24"/>
-          <w:szCs w:val="24"/>
-        </w:rPr>
-      </w:pPr>
     </w:p>
     <w:sectPr>
       <w:pgSz w:w="11906" w:h="16838"/>

</xml_diff>